<commit_message>
Mid-way through game table
</commit_message>
<xml_diff>
--- a/Final Project - Iron Will (Fall 2024).docx
+++ b/Final Project - Iron Will (Fall 2024).docx
@@ -46,7 +46,15 @@
         <w:t>You will assume</w:t>
       </w:r>
       <w:r>
-        <w:t xml:space="preserve"> the role of a data engineer tasked to create a Postgres data mart for the use of a database-competent data scientist. The data scientist wants to perform a number of analyses on the data and to have the freedom to </w:t>
+        <w:t xml:space="preserve"> the role of a data engineer tasked to create a Postgres data mart for the use of a database-competent data scientist. The data scientist wants to perform </w:t>
+      </w:r>
+      <w:proofErr w:type="gramStart"/>
+      <w:r>
+        <w:t>a number of</w:t>
+      </w:r>
+      <w:proofErr w:type="gramEnd"/>
+      <w:r>
+        <w:t xml:space="preserve"> analyses on the data and to have the freedom to </w:t>
       </w:r>
       <w:r>
         <w:t>identify and complete even more as-yet-unidentified analyses based on the results of the initial wave of analysis. As such, creating</w:t>
@@ -81,86 +89,114 @@
           <w:i/>
           <w:iCs/>
         </w:rPr>
-        <w:t>feel the compulsion!</w:t>
-      </w:r>
-      <w:r>
-        <w:t xml:space="preserve">; alternate motto: </w:t>
-      </w:r>
+        <w:t xml:space="preserve">feel the </w:t>
+      </w:r>
+      <w:proofErr w:type="gramStart"/>
       <w:r>
         <w:rPr>
           <w:i/>
           <w:iCs/>
         </w:rPr>
-        <w:t>no credit check required!</w:t>
-      </w:r>
-      <w:r>
-        <w:t xml:space="preserve">), a sports gambling company. The company’s customers can place bets three ways: in-person (locally), online, or through the company’s call-center. </w:t>
-      </w:r>
-    </w:p>
-    <w:p>
-      <w:r>
-        <w:t xml:space="preserve">The data included refer to National Football League games as well as </w:t>
-      </w:r>
-      <w:r>
-        <w:t xml:space="preserve">bets placed by a sample of the company’s customers. To understand the data, </w:t>
-      </w:r>
-      <w:r>
-        <w:t xml:space="preserve">you need to </w:t>
-      </w:r>
-      <w:r>
-        <w:t xml:space="preserve">understand how </w:t>
-      </w:r>
-      <w:r>
-        <w:t xml:space="preserve">sports </w:t>
-      </w:r>
-      <w:r>
-        <w:t>betting</w:t>
-      </w:r>
-      <w:r>
-        <w:t xml:space="preserve"> work</w:t>
-      </w:r>
-      <w:r>
-        <w:t>s. Specifically, there are two different types of bets</w:t>
-      </w:r>
-      <w:r>
-        <w:t xml:space="preserve"> within this dataset</w:t>
-      </w:r>
-      <w:r>
-        <w:t xml:space="preserve">: betting line bets and over-under bets. </w:t>
-      </w:r>
-    </w:p>
-    <w:p>
-      <w:pPr>
-        <w:pStyle w:val="Heading3"/>
-      </w:pPr>
-      <w:r>
-        <w:t>Betting Line Bets</w:t>
-      </w:r>
-    </w:p>
-    <w:p>
-      <w:r>
-        <w:t>Here’s a very brief example of a betting line.</w:t>
-      </w:r>
-    </w:p>
-    <w:p>
-      <w:r>
-        <w:t xml:space="preserve">Team A plays Team B. Team A is expected to win by 6 points. As such, the betting line is described as “Team A -6”. That means that, if the bettor bets on Team A, Team A must win the game by </w:t>
+        <w:t>compulsion!</w:t>
+      </w:r>
+      <w:r>
+        <w:t>;</w:t>
+      </w:r>
+      <w:proofErr w:type="gramEnd"/>
+      <w:r>
+        <w:t xml:space="preserve"> alternate motto: </w:t>
       </w:r>
       <w:r>
         <w:rPr>
           <w:i/>
           <w:iCs/>
         </w:rPr>
-        <w:t xml:space="preserve">more than </w:t>
-      </w:r>
-      <w:r>
-        <w:t xml:space="preserve">six points for the bettor to win. If the bettor bets on Team B, then the bettor wins if Team B wins the game or loses by </w:t>
+        <w:t>no credit check required!</w:t>
+      </w:r>
+      <w:r>
+        <w:t xml:space="preserve">), a sports gambling company. The company’s customers can place </w:t>
+      </w:r>
+      <w:proofErr w:type="gramStart"/>
+      <w:r>
+        <w:t>bets</w:t>
+      </w:r>
+      <w:proofErr w:type="gramEnd"/>
+      <w:r>
+        <w:t xml:space="preserve"> three ways: in-person (locally), online, or through the company’s call-center. </w:t>
+      </w:r>
+    </w:p>
+    <w:p>
+      <w:r>
+        <w:t xml:space="preserve">The data included refer to National Football League games as well as </w:t>
+      </w:r>
+      <w:r>
+        <w:t xml:space="preserve">bets placed by a sample of the company’s customers. To understand the data, </w:t>
+      </w:r>
+      <w:r>
+        <w:t xml:space="preserve">you need to </w:t>
+      </w:r>
+      <w:r>
+        <w:t xml:space="preserve">understand how </w:t>
+      </w:r>
+      <w:r>
+        <w:t xml:space="preserve">sports </w:t>
+      </w:r>
+      <w:r>
+        <w:t>betting</w:t>
+      </w:r>
+      <w:r>
+        <w:t xml:space="preserve"> work</w:t>
+      </w:r>
+      <w:r>
+        <w:t>s. Specifically, there are two different types of bets</w:t>
+      </w:r>
+      <w:r>
+        <w:t xml:space="preserve"> within this dataset</w:t>
+      </w:r>
+      <w:r>
+        <w:t xml:space="preserve">: betting line bets and over-under bets. </w:t>
+      </w:r>
+    </w:p>
+    <w:p>
+      <w:pPr>
+        <w:pStyle w:val="Heading3"/>
+      </w:pPr>
+      <w:r>
+        <w:t>Betting Line Bets</w:t>
+      </w:r>
+    </w:p>
+    <w:p>
+      <w:r>
+        <w:t>Here’s a very brief example of a betting line.</w:t>
+      </w:r>
+    </w:p>
+    <w:p>
+      <w:r>
+        <w:t xml:space="preserve">Team A plays Team B. Team A is expected to win by 6 points. As such, the betting line is described as “Team A -6”. That means that, if the bettor bets on Team A, Team A must win the game by </w:t>
       </w:r>
       <w:r>
         <w:rPr>
           <w:i/>
           <w:iCs/>
         </w:rPr>
+        <w:t xml:space="preserve">more than </w:t>
+      </w:r>
+      <w:r>
+        <w:t xml:space="preserve">six points for the </w:t>
+      </w:r>
+      <w:proofErr w:type="spellStart"/>
+      <w:r>
+        <w:t>bettor</w:t>
+      </w:r>
+      <w:proofErr w:type="spellEnd"/>
+      <w:r>
+        <w:t xml:space="preserve"> to win. If the bettor bets on Team B, then the bettor wins if Team B wins the game or loses by </w:t>
+      </w:r>
+      <w:r>
+        <w:rPr>
+          <w:i/>
+          <w:iCs/>
+        </w:rPr>
         <w:t>fewer than</w:t>
       </w:r>
       <w:r>
@@ -232,7 +268,15 @@
         <w:t xml:space="preserve"> (or “push”)</w:t>
       </w:r>
       <w:r>
-        <w:t xml:space="preserve">. Therefore, a $100 bet actually costs the customer $110, and, if they win, then they’ll get $200 back (their original $100 plus the $100 of winnings). </w:t>
+        <w:t xml:space="preserve">. Therefore, a $100 bet </w:t>
+      </w:r>
+      <w:proofErr w:type="gramStart"/>
+      <w:r>
+        <w:t>actually costs</w:t>
+      </w:r>
+      <w:proofErr w:type="gramEnd"/>
+      <w:r>
+        <w:t xml:space="preserve"> the customer $110, and, if they win, then they’ll get $200 back (their original $100 plus the $100 of winnings). </w:t>
       </w:r>
     </w:p>
     <w:p>
@@ -327,25 +371,42 @@
     </w:p>
     <w:p>
       <w:r>
-        <w:t xml:space="preserve">Again, </w:t>
+        <w:t>Again</w:t>
+      </w:r>
+      <w:r>
+        <w:rPr>
+          <w:highlight w:val="yellow"/>
+        </w:rPr>
+        <w:t xml:space="preserve">, </w:t>
       </w:r>
       <w:r>
         <w:rPr>
           <w:b/>
+          <w:highlight w:val="yellow"/>
         </w:rPr>
         <w:t xml:space="preserve">the customer does not win the commission back if they win the bet. </w:t>
       </w:r>
       <w:r>
+        <w:rPr>
+          <w:highlight w:val="yellow"/>
+        </w:rPr>
         <w:t xml:space="preserve">When the bet amount is shown in the data set, it </w:t>
       </w:r>
       <w:r>
         <w:rPr>
           <w:b/>
+          <w:highlight w:val="yellow"/>
         </w:rPr>
         <w:t>does not include the commission value</w:t>
       </w:r>
       <w:r>
-        <w:t xml:space="preserve">. </w:t>
+        <w:rPr>
+          <w:highlight w:val="yellow"/>
+        </w:rPr>
+        <w:t>.</w:t>
+      </w:r>
+      <w:r>
+        <w:t xml:space="preserve"> </w:t>
       </w:r>
     </w:p>
     <w:p>
@@ -504,12 +565,14 @@
       <w:r>
         <w:t xml:space="preserve">Password: </w:t>
       </w:r>
+      <w:proofErr w:type="spellStart"/>
       <w:r>
         <w:rPr>
           <w:rFonts w:ascii="Consolas" w:hAnsi="Consolas" w:cs="Consolas"/>
         </w:rPr>
         <w:t>pipelinesnow</w:t>
       </w:r>
+      <w:proofErr w:type="spellEnd"/>
     </w:p>
     <w:p>
       <w:pPr>
@@ -518,12 +581,14 @@
       <w:r>
         <w:t xml:space="preserve">Database: </w:t>
       </w:r>
+      <w:proofErr w:type="spellStart"/>
       <w:r>
         <w:rPr>
           <w:rFonts w:ascii="Consolas" w:hAnsi="Consolas" w:cs="Consolas"/>
         </w:rPr>
         <w:t>ironwill</w:t>
       </w:r>
+      <w:proofErr w:type="spellEnd"/>
     </w:p>
     <w:p>
       <w:r>
@@ -538,12 +603,14 @@
           <w:numId w:val="12"/>
         </w:numPr>
       </w:pPr>
+      <w:proofErr w:type="spellStart"/>
       <w:r>
         <w:rPr>
           <w:rFonts w:ascii="Consolas" w:hAnsi="Consolas" w:cs="Consolas"/>
         </w:rPr>
         <w:t>customer_table</w:t>
       </w:r>
+      <w:proofErr w:type="spellEnd"/>
       <w:r>
         <w:t xml:space="preserve"> (includes information about the customers included in the sample)</w:t>
       </w:r>
@@ -556,12 +623,14 @@
           <w:numId w:val="12"/>
         </w:numPr>
       </w:pPr>
+      <w:proofErr w:type="spellStart"/>
       <w:r>
         <w:rPr>
           <w:rFonts w:ascii="Consolas" w:hAnsi="Consolas" w:cs="Consolas"/>
         </w:rPr>
         <w:t>betting_log</w:t>
       </w:r>
+      <w:proofErr w:type="spellEnd"/>
       <w:r>
         <w:t xml:space="preserve"> (information about those customers and the bets they placed during the season)</w:t>
       </w:r>
@@ -576,16 +645,34 @@
     </w:p>
     <w:p>
       <w:r>
-        <w:t>To help you out a bit, particularly when it comes to making calculations and completing the eventual linear regression models, here are some further details regarding columns in both the customer_table table and the betlog table.</w:t>
+        <w:t xml:space="preserve">To help you out a bit, particularly when it comes to making calculations and completing the eventual linear regression models, here are some further details regarding columns in both the </w:t>
+      </w:r>
+      <w:proofErr w:type="spellStart"/>
+      <w:r>
+        <w:t>customer_table</w:t>
+      </w:r>
+      <w:proofErr w:type="spellEnd"/>
+      <w:r>
+        <w:t xml:space="preserve"> table and the </w:t>
+      </w:r>
+      <w:proofErr w:type="spellStart"/>
+      <w:r>
+        <w:t>betlog</w:t>
+      </w:r>
+      <w:proofErr w:type="spellEnd"/>
+      <w:r>
+        <w:t xml:space="preserve"> table.</w:t>
       </w:r>
     </w:p>
     <w:p>
       <w:pPr>
         <w:pStyle w:val="Heading3"/>
       </w:pPr>
+      <w:proofErr w:type="spellStart"/>
       <w:r>
         <w:t>customer_table</w:t>
       </w:r>
+      <w:proofErr w:type="spellEnd"/>
     </w:p>
     <w:p>
       <w:pPr>
@@ -595,8 +682,13 @@
           <w:numId w:val="23"/>
         </w:numPr>
       </w:pPr>
-      <w:r>
-        <w:t>customer_id: The primary key (integer).</w:t>
+      <w:proofErr w:type="spellStart"/>
+      <w:r>
+        <w:t>customer_id</w:t>
+      </w:r>
+      <w:proofErr w:type="spellEnd"/>
+      <w:r>
+        <w:t>: The primary key (integer).</w:t>
       </w:r>
     </w:p>
     <w:p>
@@ -607,8 +699,13 @@
           <w:numId w:val="23"/>
         </w:numPr>
       </w:pPr>
-      <w:r>
-        <w:t>customer_name: The customer’s first and last name.</w:t>
+      <w:proofErr w:type="spellStart"/>
+      <w:r>
+        <w:t>customer_name</w:t>
+      </w:r>
+      <w:proofErr w:type="spellEnd"/>
+      <w:r>
+        <w:t>: The customer’s first and last name.</w:t>
       </w:r>
     </w:p>
     <w:p>
@@ -619,8 +716,13 @@
           <w:numId w:val="23"/>
         </w:numPr>
       </w:pPr>
-      <w:r>
-        <w:t xml:space="preserve">customer_age: The customer’s age as of </w:t>
+      <w:proofErr w:type="spellStart"/>
+      <w:r>
+        <w:t>customer_age</w:t>
+      </w:r>
+      <w:proofErr w:type="spellEnd"/>
+      <w:r>
+        <w:t xml:space="preserve">: The customer’s age as of </w:t>
       </w:r>
       <w:r>
         <w:t xml:space="preserve">January 1, </w:t>
@@ -643,9 +745,14 @@
           <w:numId w:val="23"/>
         </w:numPr>
       </w:pPr>
+      <w:proofErr w:type="spellStart"/>
       <w:r>
         <w:lastRenderedPageBreak/>
-        <w:t>customer_type: Whether the customer places bets online, via phone (phone), or in person (local).</w:t>
+        <w:t>customer_type</w:t>
+      </w:r>
+      <w:proofErr w:type="spellEnd"/>
+      <w:r>
+        <w:t>: Whether the customer places bets online, via phone (phone), or in person (local).</w:t>
       </w:r>
     </w:p>
     <w:p>
@@ -656,8 +763,13 @@
           <w:numId w:val="23"/>
         </w:numPr>
       </w:pPr>
-      <w:r>
-        <w:t>customer_since: The year the customer created an account with Iron Will.</w:t>
+      <w:proofErr w:type="spellStart"/>
+      <w:r>
+        <w:t>customer_since</w:t>
+      </w:r>
+      <w:proofErr w:type="spellEnd"/>
+      <w:r>
+        <w:t>: The year the customer created an account with Iron Will.</w:t>
       </w:r>
     </w:p>
     <w:p>
@@ -668,8 +780,13 @@
           <w:numId w:val="23"/>
         </w:numPr>
       </w:pPr>
-      <w:r>
-        <w:t>customer_income: The customer’s self-reported income for 202</w:t>
+      <w:proofErr w:type="spellStart"/>
+      <w:r>
+        <w:t>customer_income</w:t>
+      </w:r>
+      <w:proofErr w:type="spellEnd"/>
+      <w:r>
+        <w:t>: The customer’s self-reported income for 202</w:t>
       </w:r>
       <w:r>
         <w:t>3</w:t>
@@ -686,8 +803,13 @@
           <w:numId w:val="23"/>
         </w:numPr>
       </w:pPr>
-      <w:r>
-        <w:t>household_size: The customer’s self-reported household size (number of individuals living in the same household).</w:t>
+      <w:proofErr w:type="spellStart"/>
+      <w:r>
+        <w:t>household_size</w:t>
+      </w:r>
+      <w:proofErr w:type="spellEnd"/>
+      <w:r>
+        <w:t>: The customer’s self-reported household size (number of individuals living in the same household).</w:t>
       </w:r>
     </w:p>
     <w:p>
@@ -698,17 +820,24 @@
           <w:numId w:val="23"/>
         </w:numPr>
       </w:pPr>
-      <w:r>
-        <w:t>mode_color: Based on a personality survey, the color mode that best describes the customer (red, yellow, blue, orange, green, purple, black, white).</w:t>
+      <w:proofErr w:type="spellStart"/>
+      <w:r>
+        <w:t>mode_color</w:t>
+      </w:r>
+      <w:proofErr w:type="spellEnd"/>
+      <w:r>
+        <w:t>: Based on a personality survey, the color mode that best describes the customer (red, yellow, blue, orange, green, purple, black, white).</w:t>
       </w:r>
     </w:p>
     <w:p>
       <w:pPr>
         <w:pStyle w:val="Heading3"/>
       </w:pPr>
+      <w:proofErr w:type="spellStart"/>
       <w:r>
         <w:t>betlog</w:t>
       </w:r>
+      <w:proofErr w:type="spellEnd"/>
     </w:p>
     <w:p>
       <w:pPr>
@@ -718,8 +847,13 @@
           <w:numId w:val="24"/>
         </w:numPr>
       </w:pPr>
-      <w:r>
-        <w:t>bet_id: Primary key (integer).</w:t>
+      <w:proofErr w:type="spellStart"/>
+      <w:r>
+        <w:t>bet_id</w:t>
+      </w:r>
+      <w:proofErr w:type="spellEnd"/>
+      <w:r>
+        <w:t>: Primary key (integer).</w:t>
       </w:r>
     </w:p>
     <w:p>
@@ -730,8 +864,21 @@
           <w:numId w:val="24"/>
         </w:numPr>
       </w:pPr>
-      <w:r>
-        <w:t>customer_id: Foreign key, references customer_table.</w:t>
+      <w:proofErr w:type="spellStart"/>
+      <w:r>
+        <w:t>customer_id</w:t>
+      </w:r>
+      <w:proofErr w:type="spellEnd"/>
+      <w:r>
+        <w:t xml:space="preserve">: Foreign key, references </w:t>
+      </w:r>
+      <w:proofErr w:type="spellStart"/>
+      <w:r>
+        <w:t>customer_table</w:t>
+      </w:r>
+      <w:proofErr w:type="spellEnd"/>
+      <w:r>
+        <w:t>.</w:t>
       </w:r>
     </w:p>
     <w:p>
@@ -742,8 +889,21 @@
           <w:numId w:val="24"/>
         </w:numPr>
       </w:pPr>
-      <w:r>
-        <w:t>game_id: The game’s unique identifier, indicates the season (i.e., 202</w:t>
+      <w:proofErr w:type="spellStart"/>
+      <w:r>
+        <w:t>game_id</w:t>
+      </w:r>
+      <w:proofErr w:type="spellEnd"/>
+      <w:r>
+        <w:t xml:space="preserve">: The game’s unique </w:t>
+      </w:r>
+      <w:proofErr w:type="gramStart"/>
+      <w:r>
+        <w:t>identifier,</w:t>
+      </w:r>
+      <w:proofErr w:type="gramEnd"/>
+      <w:r>
+        <w:t xml:space="preserve"> indicates the season (i.e., 202</w:t>
       </w:r>
       <w:r>
         <w:t>3</w:t>
@@ -760,8 +920,13 @@
           <w:numId w:val="24"/>
         </w:numPr>
       </w:pPr>
-      <w:r>
-        <w:t>bet_amount: The amount of the best placed in US$. This value EXCLUDES the commission paid to Iron Will.</w:t>
+      <w:proofErr w:type="spellStart"/>
+      <w:r>
+        <w:t>bet_amount</w:t>
+      </w:r>
+      <w:proofErr w:type="spellEnd"/>
+      <w:r>
+        <w:t>: The amount of the best placed in US$. This value EXCLUDES the commission paid to Iron Will.</w:t>
       </w:r>
     </w:p>
     <w:p>
@@ -772,8 +937,13 @@
           <w:numId w:val="24"/>
         </w:numPr>
       </w:pPr>
-      <w:r>
-        <w:t>bet_on: What the customer bet on — either the name of the team if it was a line bet or the word over or under if it was an over-under wager.</w:t>
+      <w:proofErr w:type="spellStart"/>
+      <w:r>
+        <w:t>bet_on</w:t>
+      </w:r>
+      <w:proofErr w:type="spellEnd"/>
+      <w:r>
+        <w:t>: What the customer bet on — either the name of the team if it was a line bet or the word over or under if it was an over-under wager.</w:t>
       </w:r>
     </w:p>
     <w:p>
@@ -815,7 +985,35 @@
         <w:rPr>
           <w:rFonts w:ascii="Calibri" w:hAnsi="Calibri" w:cs="Calibri"/>
         </w:rPr>
-        <w:t xml:space="preserve">: food, water, shelter, sunlight. As far as the project goes, I’d like you to deliver me a Postgres database that includes all of the data provided (i.e., don’t leave any of it out — it should all find a proper home in one of the tables). Since I want to be able to track the customers’ bets and data regarding the game on which they placed the bet, I need to be able to relate data from the ironwill database with data from the flat files. </w:t>
+        <w:t xml:space="preserve">: food, water, shelter, sunlight. As far as the project goes, I’d like you to deliver me a Postgres database that includes </w:t>
+      </w:r>
+      <w:proofErr w:type="gramStart"/>
+      <w:r>
+        <w:rPr>
+          <w:rFonts w:ascii="Calibri" w:hAnsi="Calibri" w:cs="Calibri"/>
+        </w:rPr>
+        <w:t>all of</w:t>
+      </w:r>
+      <w:proofErr w:type="gramEnd"/>
+      <w:r>
+        <w:rPr>
+          <w:rFonts w:ascii="Calibri" w:hAnsi="Calibri" w:cs="Calibri"/>
+        </w:rPr>
+        <w:t xml:space="preserve"> the data provided (i.e., don’t leave any of it out — it should all find a proper home in one of the tables). Since I want to be able to track the customers’ bets and data regarding the game on which they placed the bet, I need to be able to relate data from the </w:t>
+      </w:r>
+      <w:proofErr w:type="spellStart"/>
+      <w:r>
+        <w:rPr>
+          <w:rFonts w:ascii="Calibri" w:hAnsi="Calibri" w:cs="Calibri"/>
+        </w:rPr>
+        <w:t>ironwill</w:t>
+      </w:r>
+      <w:proofErr w:type="spellEnd"/>
+      <w:r>
+        <w:rPr>
+          <w:rFonts w:ascii="Calibri" w:hAnsi="Calibri" w:cs="Calibri"/>
+        </w:rPr>
+        <w:t xml:space="preserve"> database with data from the flat files. </w:t>
       </w:r>
     </w:p>
     <w:p>
@@ -843,16 +1041,38 @@
         </w:rPr>
         <w:t xml:space="preserve">originating from the sources </w:t>
       </w:r>
+      <w:proofErr w:type="gramStart"/>
       <w:r>
         <w:rPr>
           <w:rFonts w:ascii="Calibri" w:hAnsi="Calibri" w:cs="Calibri"/>
         </w:rPr>
-        <w:t>are retained. In addition to setting up the database, I’d like you to provide me a</w:t>
-      </w:r>
+        <w:t>are</w:t>
+      </w:r>
+      <w:proofErr w:type="gramEnd"/>
       <w:r>
         <w:rPr>
           <w:rFonts w:ascii="Calibri" w:hAnsi="Calibri" w:cs="Calibri"/>
         </w:rPr>
+        <w:t xml:space="preserve"> retained. In addition to setting up the database, I’d like you to provide </w:t>
+      </w:r>
+      <w:proofErr w:type="gramStart"/>
+      <w:r>
+        <w:rPr>
+          <w:rFonts w:ascii="Calibri" w:hAnsi="Calibri" w:cs="Calibri"/>
+        </w:rPr>
+        <w:t>me</w:t>
+      </w:r>
+      <w:proofErr w:type="gramEnd"/>
+      <w:r>
+        <w:rPr>
+          <w:rFonts w:ascii="Calibri" w:hAnsi="Calibri" w:cs="Calibri"/>
+        </w:rPr>
+        <w:t xml:space="preserve"> a</w:t>
+      </w:r>
+      <w:r>
+        <w:rPr>
+          <w:rFonts w:ascii="Calibri" w:hAnsi="Calibri" w:cs="Calibri"/>
+        </w:rPr>
         <w:t>n ERD and a</w:t>
       </w:r>
       <w:r>
@@ -909,8 +1129,30 @@
     </w:p>
     <w:p>
       <w:r>
-        <w:t xml:space="preserve">Complete this project within a Jupyter Notebook .ipynb file called </w:t>
-      </w:r>
+        <w:t xml:space="preserve">Complete this project within a </w:t>
+      </w:r>
+      <w:proofErr w:type="spellStart"/>
+      <w:r>
+        <w:t>Jupyter</w:t>
+      </w:r>
+      <w:proofErr w:type="spellEnd"/>
+      <w:r>
+        <w:t xml:space="preserve"> </w:t>
+      </w:r>
+      <w:proofErr w:type="gramStart"/>
+      <w:r>
+        <w:t>Notebook .</w:t>
+      </w:r>
+      <w:proofErr w:type="spellStart"/>
+      <w:r>
+        <w:t>ipynb</w:t>
+      </w:r>
+      <w:proofErr w:type="spellEnd"/>
+      <w:proofErr w:type="gramEnd"/>
+      <w:r>
+        <w:t xml:space="preserve"> file called </w:t>
+      </w:r>
+      <w:proofErr w:type="spellStart"/>
       <w:r>
         <w:rPr>
           <w:rFonts w:ascii="Consolas" w:hAnsi="Consolas" w:cs="Consolas"/>
@@ -931,15 +1173,18 @@
         </w:rPr>
         <w:t>.ipynb</w:t>
       </w:r>
+      <w:proofErr w:type="spellEnd"/>
       <w:r>
         <w:t xml:space="preserve"> (e.g., </w:t>
       </w:r>
+      <w:proofErr w:type="spellStart"/>
       <w:r>
         <w:rPr>
           <w:rFonts w:ascii="Consolas" w:hAnsi="Consolas" w:cs="Consolas"/>
         </w:rPr>
         <w:t>fp_briandunn.ipynb</w:t>
       </w:r>
+      <w:proofErr w:type="spellEnd"/>
       <w:r>
         <w:t xml:space="preserve">) — with </w:t>
       </w:r>
@@ -973,7 +1218,15 @@
         <w:t>CREATE DATABASE</w:t>
       </w:r>
       <w:r>
-        <w:t xml:space="preserve"> command outside of Jupyter (e.g., in a database client).</w:t>
+        <w:t xml:space="preserve"> command outside of </w:t>
+      </w:r>
+      <w:proofErr w:type="spellStart"/>
+      <w:r>
+        <w:t>Jupyter</w:t>
+      </w:r>
+      <w:proofErr w:type="spellEnd"/>
+      <w:r>
+        <w:t xml:space="preserve"> (e.g., in a database client).</w:t>
       </w:r>
     </w:p>
     <w:p>
@@ -986,7 +1239,15 @@
         <w:contextualSpacing w:val="0"/>
       </w:pPr>
       <w:r>
-        <w:t>For the ERD, use LucidChart and submit a .pdf of the ERD. Be sure that the ERD is big enough to be easily viewed</w:t>
+        <w:t xml:space="preserve">For the ERD, use </w:t>
+      </w:r>
+      <w:proofErr w:type="spellStart"/>
+      <w:r>
+        <w:t>LucidChart</w:t>
+      </w:r>
+      <w:proofErr w:type="spellEnd"/>
+      <w:r>
+        <w:t xml:space="preserve"> and submit a .pdf of the ERD. Be sure that the ERD is big enough to be easily viewed</w:t>
       </w:r>
       <w:r>
         <w:t xml:space="preserve"> (it should take up the full page)</w:t>
@@ -1040,7 +1301,15 @@
         <w:contextualSpacing w:val="0"/>
       </w:pPr>
       <w:r>
-        <w:t>Each table included in the database.</w:t>
+        <w:t xml:space="preserve">Each table </w:t>
+      </w:r>
+      <w:proofErr w:type="gramStart"/>
+      <w:r>
+        <w:t>included</w:t>
+      </w:r>
+      <w:proofErr w:type="gramEnd"/>
+      <w:r>
+        <w:t xml:space="preserve"> in the database.</w:t>
       </w:r>
     </w:p>
     <w:p>
@@ -1066,7 +1335,15 @@
         <w:contextualSpacing w:val="0"/>
       </w:pPr>
       <w:r>
-        <w:t>For each relationship, which side is the one side and which is the many side.</w:t>
+        <w:t xml:space="preserve">For each relationship, which side is the one </w:t>
+      </w:r>
+      <w:proofErr w:type="gramStart"/>
+      <w:r>
+        <w:t>side</w:t>
+      </w:r>
+      <w:proofErr w:type="gramEnd"/>
+      <w:r>
+        <w:t xml:space="preserve"> and which is the many side.</w:t>
       </w:r>
     </w:p>
     <w:p>
@@ -1263,12 +1540,14 @@
       <w:r>
         <w:t xml:space="preserve">Name your database </w:t>
       </w:r>
+      <w:proofErr w:type="spellStart"/>
       <w:r>
         <w:rPr>
           <w:rFonts w:ascii="Consolas" w:hAnsi="Consolas" w:cs="Consolas"/>
         </w:rPr>
         <w:t>iwdm</w:t>
       </w:r>
+      <w:proofErr w:type="spellEnd"/>
       <w:r>
         <w:t xml:space="preserve"> (for Iron Will Datamart).</w:t>
       </w:r>
@@ -1284,7 +1563,15 @@
       </w:pPr>
       <w:r>
         <w:lastRenderedPageBreak/>
-        <w:t>You should create and populate the database all within your Jupyter notebook file. Use the provided .csv files and SQL Server database for the source data.</w:t>
+        <w:t xml:space="preserve">You should create and populate the database all within your </w:t>
+      </w:r>
+      <w:proofErr w:type="spellStart"/>
+      <w:r>
+        <w:t>Jupyter</w:t>
+      </w:r>
+      <w:proofErr w:type="spellEnd"/>
+      <w:r>
+        <w:t xml:space="preserve"> notebook file. Use the provided .csv files and SQL Server database for the source data.</w:t>
       </w:r>
     </w:p>
     <w:p>
@@ -1318,9 +1605,11 @@
       <w:r>
         <w:t xml:space="preserve">The table that includes information about individual games should also include a dummy field called </w:t>
       </w:r>
+      <w:proofErr w:type="spellStart"/>
       <w:r>
         <w:t>winner_ou</w:t>
       </w:r>
+      <w:proofErr w:type="spellEnd"/>
       <w:r>
         <w:t xml:space="preserve"> that indicates whether the </w:t>
       </w:r>
@@ -1370,9 +1659,11 @@
       <w:r>
         <w:t xml:space="preserve"> called </w:t>
       </w:r>
+      <w:proofErr w:type="spellStart"/>
       <w:r>
         <w:t>winner_line</w:t>
       </w:r>
+      <w:proofErr w:type="spellEnd"/>
       <w:r>
         <w:t xml:space="preserve"> whether the winning bet would have been on the home team (“home”), the away team (“away”), or if the game was a push (“push”).</w:t>
       </w:r>
@@ -1415,7 +1706,15 @@
         <w:contextualSpacing w:val="0"/>
       </w:pPr>
       <w:r>
-        <w:t>In the Placed_Bet table</w:t>
+        <w:t xml:space="preserve">In the </w:t>
+      </w:r>
+      <w:proofErr w:type="spellStart"/>
+      <w:r>
+        <w:t>Placed_Bet</w:t>
+      </w:r>
+      <w:proofErr w:type="spellEnd"/>
+      <w:r>
+        <w:t xml:space="preserve"> table</w:t>
       </w:r>
       <w:r>
         <w:t xml:space="preserve"> that appears in the data mart</w:t>
@@ -1448,7 +1747,15 @@
         <w:t>push</w:t>
       </w:r>
       <w:r>
-        <w:t xml:space="preserve">). To do this, you’ll need to consider the team for which the bettor bet, the final score of the game, </w:t>
+        <w:t xml:space="preserve">). To do this, you’ll need to consider the team for which the </w:t>
+      </w:r>
+      <w:proofErr w:type="spellStart"/>
+      <w:r>
+        <w:t>bettor</w:t>
+      </w:r>
+      <w:proofErr w:type="spellEnd"/>
+      <w:r>
+        <w:t xml:space="preserve"> bet, the final score of the game, </w:t>
       </w:r>
       <w:r>
         <w:rPr>
@@ -1480,14 +1787,27 @@
         </w:numPr>
         <w:contextualSpacing w:val="0"/>
       </w:pPr>
-      <w:r>
-        <w:t xml:space="preserve">Also in </w:t>
+      <w:proofErr w:type="gramStart"/>
+      <w:r>
+        <w:t>Also</w:t>
+      </w:r>
+      <w:proofErr w:type="gramEnd"/>
+      <w:r>
+        <w:t xml:space="preserve"> in </w:t>
       </w:r>
       <w:r>
         <w:t>that</w:t>
       </w:r>
       <w:r>
-        <w:t xml:space="preserve"> Placed_Bet table, add a column for the commission value paid by the bettor (see above for the commissions schedule).</w:t>
+        <w:t xml:space="preserve"> </w:t>
+      </w:r>
+      <w:proofErr w:type="spellStart"/>
+      <w:r>
+        <w:t>Placed_Bet</w:t>
+      </w:r>
+      <w:proofErr w:type="spellEnd"/>
+      <w:r>
+        <w:t xml:space="preserve"> table, add a column for the commission value paid by the bettor (see above for the commissions schedule).</w:t>
       </w:r>
     </w:p>
     <w:p>
@@ -1513,7 +1833,23 @@
     </w:p>
     <w:p>
       <w:r>
-        <w:t>For each of the queries, output the results of the query to a dataframe, then print the content of the dataframe. In your notebook, number these queries</w:t>
+        <w:t xml:space="preserve">For each of the queries, output the results of the query to a </w:t>
+      </w:r>
+      <w:proofErr w:type="spellStart"/>
+      <w:r>
+        <w:t>dataframe</w:t>
+      </w:r>
+      <w:proofErr w:type="spellEnd"/>
+      <w:r>
+        <w:t xml:space="preserve">, then print the content of the </w:t>
+      </w:r>
+      <w:proofErr w:type="spellStart"/>
+      <w:r>
+        <w:t>dataframe</w:t>
+      </w:r>
+      <w:proofErr w:type="spellEnd"/>
+      <w:r>
+        <w:t>. In your notebook, number these queries</w:t>
       </w:r>
       <w:r>
         <w:t xml:space="preserve"> and include them in their own cells</w:t>
@@ -1557,7 +1893,15 @@
         <w:t>0</w:t>
       </w:r>
       <w:r>
-        <w:t>,000 in commissions, the total number of customers in the data mart, and the percent that would receive a gift basket. In a separate query, output the names and total amount paid in commissions of the 20 customers who paid the most in commissions during the season (so long as at least 20 paid over $2</w:t>
+        <w:t xml:space="preserve">,000 in commissions, the total number of customers in the data mart, and the </w:t>
+      </w:r>
+      <w:proofErr w:type="gramStart"/>
+      <w:r>
+        <w:t>percent</w:t>
+      </w:r>
+      <w:proofErr w:type="gramEnd"/>
+      <w:r>
+        <w:t xml:space="preserve"> that would receive a gift basket. In a separate query, output the names and total amount paid in commissions of the 20 customers who paid the most in commissions during the season (so long as at least 20 paid over $2</w:t>
       </w:r>
       <w:r>
         <w:t>0</w:t>

</xml_diff>